<commit_message>
Add interactive features: collapsible H1 headers, enhanced box borders, and interactive MCQs with celebration effects - Implemented collapsible H1 sections (click to expand/collapse) - Added colored borders to all box types (info, tip, warning, clinical, note, definition) - Created full interactive MCQ system with:   * Click-to-answer functionality   * Instant feedback with visual effects   * Confetti celebration for correct answers   * Score tracking   * Beautiful purple-themed styling - Added MCQ processor to automatically convert Word document MCQs to interactive HTML - Created comprehensive documentation for adding MCQs to Word documents - Updated CSS with animations and enhanced styling - Added example MCQ page - Fixed YouTube embedding issue (requires video settings to allow embedding)
</commit_message>
<xml_diff>
--- a/www/content/upper-limb/Shoulder joint.docx
+++ b/www/content/upper-limb/Shoulder joint.docx
@@ -13,6 +13,7 @@
       <w:bookmarkStart w:id="0" w:name="_Toc456429458"/>
       <w:bookmarkStart w:id="1" w:name="_Toc456429521"/>
       <w:bookmarkStart w:id="2" w:name="_Toc457988524"/>
+      <w:bookmarkStart w:id="3" w:name="_Hlk218518031"/>
       <w:r>
         <w:rPr>
           <w:rStyle w:val="Strong"/>
@@ -64,11 +65,13 @@
       </w:r>
     </w:p>
     <w:p>
-      <w:pPr>
-        <w:pStyle w:val="IntenseQuote"/>
-      </w:pPr>
-      <w:r>
-        <w:t>As a consequence of its flexibility, shoulder joint is unstable – prone for dislocation</w:t>
+      <w:proofErr w:type="gramStart"/>
+      <w:r>
+        <w:t>As a consequence of</w:t>
+      </w:r>
+      <w:proofErr w:type="gramEnd"/>
+      <w:r>
+        <w:t xml:space="preserve"> its flexibility, shoulder joint is unstable – prone for dislocation</w:t>
       </w:r>
     </w:p>
     <w:p>
@@ -116,7 +119,23 @@
           <w:sz w:val="24"/>
           <w:szCs w:val="24"/>
         </w:rPr>
-        <w:t xml:space="preserve">glenoid labrum deepens the cavity of cavity </w:t>
+        <w:t xml:space="preserve">glenoid </w:t>
+      </w:r>
+      <w:proofErr w:type="spellStart"/>
+      <w:r>
+        <w:rPr>
+          <w:sz w:val="24"/>
+          <w:szCs w:val="24"/>
+        </w:rPr>
+        <w:t>labrum</w:t>
+      </w:r>
+      <w:proofErr w:type="spellEnd"/>
+      <w:r>
+        <w:rPr>
+          <w:sz w:val="24"/>
+          <w:szCs w:val="24"/>
+        </w:rPr>
+        <w:t xml:space="preserve"> deepens the cavity of cavity </w:t>
       </w:r>
     </w:p>
     <w:p>
@@ -633,7 +652,23 @@
           <w:sz w:val="24"/>
           <w:szCs w:val="24"/>
         </w:rPr>
-        <w:t xml:space="preserve"> bridges the bicipital groove. Tendon of long head of biceps brachi passes beneath this ligament</w:t>
+        <w:t xml:space="preserve"> bridges the bicipital groove. Tendon of long head of biceps </w:t>
+      </w:r>
+      <w:proofErr w:type="spellStart"/>
+      <w:r>
+        <w:rPr>
+          <w:sz w:val="24"/>
+          <w:szCs w:val="24"/>
+        </w:rPr>
+        <w:t>brachi</w:t>
+      </w:r>
+      <w:proofErr w:type="spellEnd"/>
+      <w:r>
+        <w:rPr>
+          <w:sz w:val="24"/>
+          <w:szCs w:val="24"/>
+        </w:rPr>
+        <w:t xml:space="preserve"> passes beneath this ligament</w:t>
       </w:r>
     </w:p>
     <w:p>
@@ -673,7 +708,23 @@
           <w:sz w:val="24"/>
           <w:szCs w:val="24"/>
         </w:rPr>
-        <w:t>Coracoacromial arch - an osseoligamentous arch around the head of humerus; subarachnoid bursa located superior to this arch</w:t>
+        <w:t xml:space="preserve">Coracoacromial arch - an </w:t>
+      </w:r>
+      <w:proofErr w:type="spellStart"/>
+      <w:r>
+        <w:rPr>
+          <w:sz w:val="24"/>
+          <w:szCs w:val="24"/>
+        </w:rPr>
+        <w:t>osseoligamentous</w:t>
+      </w:r>
+      <w:proofErr w:type="spellEnd"/>
+      <w:r>
+        <w:rPr>
+          <w:sz w:val="24"/>
+          <w:szCs w:val="24"/>
+        </w:rPr>
+        <w:t xml:space="preserve"> arch around the head of humerus; subarachnoid bursa located superior to this arch</w:t>
       </w:r>
     </w:p>
     <w:p>
@@ -763,7 +814,23 @@
           <w:sz w:val="24"/>
           <w:szCs w:val="24"/>
         </w:rPr>
-        <w:t>Subscapular bursa: lies between the tendon of subscapulris and neck of scapula</w:t>
+        <w:t xml:space="preserve">Subscapular bursa: lies between the tendon of </w:t>
+      </w:r>
+      <w:proofErr w:type="spellStart"/>
+      <w:r>
+        <w:rPr>
+          <w:sz w:val="24"/>
+          <w:szCs w:val="24"/>
+        </w:rPr>
+        <w:t>subscapulris</w:t>
+      </w:r>
+      <w:proofErr w:type="spellEnd"/>
+      <w:r>
+        <w:rPr>
+          <w:sz w:val="24"/>
+          <w:szCs w:val="24"/>
+        </w:rPr>
+        <w:t xml:space="preserve"> and neck of scapula</w:t>
       </w:r>
     </w:p>
     <w:p>
@@ -783,7 +850,39 @@
           <w:sz w:val="24"/>
           <w:szCs w:val="24"/>
         </w:rPr>
-        <w:t>Subacromial (subdeltoid) bursa: between coracoaromial ligament and acromian process above; and supraspinatus below</w:t>
+        <w:t xml:space="preserve">Subacromial (subdeltoid) bursa: between </w:t>
+      </w:r>
+      <w:proofErr w:type="spellStart"/>
+      <w:r>
+        <w:rPr>
+          <w:sz w:val="24"/>
+          <w:szCs w:val="24"/>
+        </w:rPr>
+        <w:t>coracoaromial</w:t>
+      </w:r>
+      <w:proofErr w:type="spellEnd"/>
+      <w:r>
+        <w:rPr>
+          <w:sz w:val="24"/>
+          <w:szCs w:val="24"/>
+        </w:rPr>
+        <w:t xml:space="preserve"> ligament and </w:t>
+      </w:r>
+      <w:proofErr w:type="spellStart"/>
+      <w:r>
+        <w:rPr>
+          <w:sz w:val="24"/>
+          <w:szCs w:val="24"/>
+        </w:rPr>
+        <w:t>acromian</w:t>
+      </w:r>
+      <w:proofErr w:type="spellEnd"/>
+      <w:r>
+        <w:rPr>
+          <w:sz w:val="24"/>
+          <w:szCs w:val="24"/>
+        </w:rPr>
+        <w:t xml:space="preserve"> process above; and supraspinatus below</w:t>
       </w:r>
     </w:p>
     <w:p>
@@ -891,7 +990,23 @@
           <w:sz w:val="24"/>
           <w:szCs w:val="24"/>
         </w:rPr>
-        <w:t xml:space="preserve">Posteriorly: infrapinatus, teres minor and deltoid </w:t>
+        <w:t xml:space="preserve">Posteriorly: </w:t>
+      </w:r>
+      <w:proofErr w:type="spellStart"/>
+      <w:r>
+        <w:rPr>
+          <w:sz w:val="24"/>
+          <w:szCs w:val="24"/>
+        </w:rPr>
+        <w:t>infrapinatus</w:t>
+      </w:r>
+      <w:proofErr w:type="spellEnd"/>
+      <w:r>
+        <w:rPr>
+          <w:sz w:val="24"/>
+          <w:szCs w:val="24"/>
+        </w:rPr>
+        <w:t xml:space="preserve">, teres minor and deltoid </w:t>
       </w:r>
     </w:p>
     <w:p>
@@ -1019,7 +1134,23 @@
           <w:sz w:val="24"/>
           <w:szCs w:val="24"/>
         </w:rPr>
-        <w:t>: axillary nerve, suprascapular nerve and musuclocutaneous nerve</w:t>
+        <w:t xml:space="preserve">: axillary nerve, suprascapular nerve and </w:t>
+      </w:r>
+      <w:proofErr w:type="spellStart"/>
+      <w:r>
+        <w:rPr>
+          <w:sz w:val="24"/>
+          <w:szCs w:val="24"/>
+        </w:rPr>
+        <w:t>musuclocutaneous</w:t>
+      </w:r>
+      <w:proofErr w:type="spellEnd"/>
+      <w:r>
+        <w:rPr>
+          <w:sz w:val="24"/>
+          <w:szCs w:val="24"/>
+        </w:rPr>
+        <w:t xml:space="preserve"> nerve</w:t>
       </w:r>
     </w:p>
     <w:p>
@@ -1107,7 +1238,23 @@
           <w:sz w:val="24"/>
           <w:szCs w:val="24"/>
         </w:rPr>
-        <w:t xml:space="preserve">Glenoid labrum – deepens the shallow of glenoid cavity </w:t>
+        <w:t xml:space="preserve">Glenoid </w:t>
+      </w:r>
+      <w:proofErr w:type="spellStart"/>
+      <w:r>
+        <w:rPr>
+          <w:sz w:val="24"/>
+          <w:szCs w:val="24"/>
+        </w:rPr>
+        <w:t>labrum</w:t>
+      </w:r>
+      <w:proofErr w:type="spellEnd"/>
+      <w:r>
+        <w:rPr>
+          <w:sz w:val="24"/>
+          <w:szCs w:val="24"/>
+        </w:rPr>
+        <w:t xml:space="preserve"> – deepens the shallow of glenoid cavity </w:t>
       </w:r>
     </w:p>
     <w:p>
@@ -1116,9 +1263,9 @@
           <w:rStyle w:val="Heading2Char"/>
         </w:rPr>
       </w:pPr>
-      <w:bookmarkStart w:id="3" w:name="_Toc456429459"/>
-      <w:bookmarkStart w:id="4" w:name="_Toc456429522"/>
-      <w:bookmarkStart w:id="5" w:name="_Toc457988525"/>
+      <w:bookmarkStart w:id="4" w:name="_Toc456429459"/>
+      <w:bookmarkStart w:id="5" w:name="_Toc456429522"/>
+      <w:bookmarkStart w:id="6" w:name="_Toc457988525"/>
       <w:r>
         <w:rPr>
           <w:rStyle w:val="Heading2Char"/>
@@ -1238,7 +1385,23 @@
           <w:sz w:val="28"/>
           <w:szCs w:val="28"/>
         </w:rPr>
-        <w:t xml:space="preserve"> – anterior part of glenoid labrum </w:t>
+        <w:t xml:space="preserve"> – anterior part of glenoid </w:t>
+      </w:r>
+      <w:proofErr w:type="spellStart"/>
+      <w:r>
+        <w:rPr>
+          <w:sz w:val="28"/>
+          <w:szCs w:val="28"/>
+        </w:rPr>
+        <w:t>labrum</w:t>
+      </w:r>
+      <w:proofErr w:type="spellEnd"/>
+      <w:r>
+        <w:rPr>
+          <w:sz w:val="28"/>
+          <w:szCs w:val="28"/>
+        </w:rPr>
+        <w:t xml:space="preserve"> </w:t>
       </w:r>
     </w:p>
     <w:p>
@@ -1326,6 +1489,7 @@
     <w:bookmarkEnd w:id="3"/>
     <w:bookmarkEnd w:id="4"/>
     <w:bookmarkEnd w:id="5"/>
+    <w:bookmarkEnd w:id="6"/>
     <w:p>
       <w:pPr>
         <w:rPr>

</xml_diff>

<commit_message>
Update toc.json and regenerate HTML content for upper-limb topics
</commit_message>
<xml_diff>
--- a/www/content/upper-limb/Shoulder joint.docx
+++ b/www/content/upper-limb/Shoulder joint.docx
@@ -5,9 +5,10 @@
     <w:p>
       <w:pPr>
         <w:pStyle w:val="Heading1"/>
-        <w:jc w:val="center"/>
         <w:rPr>
           <w:rStyle w:val="Strong"/>
+          <w:b w:val="0"/>
+          <w:bCs w:val="0"/>
         </w:rPr>
       </w:pPr>
       <w:bookmarkStart w:id="0" w:name="_Toc456429458"/>
@@ -17,6 +18,8 @@
       <w:r>
         <w:rPr>
           <w:rStyle w:val="Strong"/>
+          <w:b w:val="0"/>
+          <w:bCs w:val="0"/>
         </w:rPr>
         <w:t>Shoulder joint</w:t>
       </w:r>
@@ -41,7 +44,14 @@
           <w:sz w:val="24"/>
           <w:szCs w:val="24"/>
         </w:rPr>
-        <w:t>= glenohumeral joint</w:t>
+        <w:t>Also called G</w:t>
+      </w:r>
+      <w:r>
+        <w:rPr>
+          <w:sz w:val="24"/>
+          <w:szCs w:val="24"/>
+        </w:rPr>
+        <w:t>lenohumeral joint</w:t>
       </w:r>
     </w:p>
     <w:p>
@@ -65,13 +75,11 @@
       </w:r>
     </w:p>
     <w:p>
-      <w:proofErr w:type="gramStart"/>
-      <w:r>
-        <w:t>As a consequence of</w:t>
-      </w:r>
-      <w:proofErr w:type="gramEnd"/>
-      <w:r>
-        <w:t xml:space="preserve"> its flexibility, shoulder joint is unstable – prone for dislocation</w:t>
+      <w:r>
+        <w:t>[NOTE]</w:t>
+      </w:r>
+      <w:r>
+        <w:t>As a consequence of its flexibility, shoulder joint is unstable – prone for dislocation</w:t>
       </w:r>
     </w:p>
     <w:p>
@@ -268,17 +276,23 @@
       </w:r>
     </w:p>
     <w:p>
-      <w:pPr>
-        <w:pStyle w:val="IntenseQuote"/>
-      </w:pPr>
+      <w:r>
+        <w:t>[</w:t>
+      </w:r>
+      <w:r>
+        <w:t>NOTE</w:t>
+      </w:r>
+      <w:r>
+        <w:t>}</w:t>
+      </w:r>
       <w:r>
         <w:t xml:space="preserve">Encloses tendon of long head of biceps. </w:t>
       </w:r>
     </w:p>
     <w:p>
-      <w:pPr>
-        <w:pStyle w:val="IntenseQuote"/>
-      </w:pPr>
+      <w:r>
+        <w:t>[CLINICAL]</w:t>
+      </w:r>
       <w:r>
         <w:t xml:space="preserve">Knee joint with tendon of popliteus is the only other intracapsular tendon </w:t>
       </w:r>
@@ -356,7 +370,6 @@
         <w:rPr>
           <w:noProof/>
         </w:rPr>
-        <w:lastRenderedPageBreak/>
         <w:drawing>
           <wp:inline distT="0" distB="0" distL="0" distR="0" wp14:anchorId="52C9BC7E" wp14:editId="7CDC06FA">
             <wp:extent cx="4349750" cy="2899191"/>
@@ -408,9 +421,10 @@
       </w:r>
     </w:p>
     <w:p>
-      <w:pPr>
-        <w:pStyle w:val="IntenseQuote"/>
-      </w:pPr>
+      <w:r>
+        <w:lastRenderedPageBreak/>
+        <w:t>[WARNING]</w:t>
+      </w:r>
       <w:r>
         <w:t>Portion of epiphyseal line of proximal humerus is intracapsular – septic arthritis of the shoulder joint may occur following metaphyseal osteomyelitis</w:t>
       </w:r>
@@ -447,7 +461,6 @@
         <w:pStyle w:val="Heading2"/>
       </w:pPr>
       <w:r>
-        <w:lastRenderedPageBreak/>
         <w:t xml:space="preserve">Ligaments </w:t>
       </w:r>
     </w:p>
@@ -578,9 +591,9 @@
       </w:r>
     </w:p>
     <w:p>
-      <w:pPr>
-        <w:pStyle w:val="IntenseQuote"/>
-      </w:pPr>
+      <w:r>
+        <w:t>[CLINICAL]</w:t>
+      </w:r>
       <w:r>
         <w:t>Gap between superior and middle glenohumeral ligaments is of noted significance in anterior dislocation of shoulder</w:t>
       </w:r>
@@ -593,6 +606,7 @@
         <w:pStyle w:val="Heading3"/>
       </w:pPr>
       <w:r>
+        <w:lastRenderedPageBreak/>
         <w:t>Coracohumeral ligament</w:t>
       </w:r>
     </w:p>
@@ -644,7 +658,6 @@
             <w14:round/>
           </w14:textOutline>
         </w:rPr>
-        <w:lastRenderedPageBreak/>
         <w:t>Transverse humeral ligament –</w:t>
       </w:r>
       <w:r>
@@ -1021,6 +1034,22 @@
       <w:pPr>
         <w:rPr>
           <w:noProof/>
+        </w:rPr>
+      </w:pPr>
+    </w:p>
+    <w:p>
+      <w:pPr>
+        <w:rPr>
+          <w:sz w:val="24"/>
+          <w:szCs w:val="24"/>
+        </w:rPr>
+      </w:pPr>
+    </w:p>
+    <w:p>
+      <w:pPr>
+        <w:rPr>
+          <w:sz w:val="24"/>
+          <w:szCs w:val="24"/>
         </w:rPr>
       </w:pPr>
     </w:p>
@@ -1106,6 +1135,52 @@
             </wp14:sizeRelV>
           </wp:anchor>
         </w:drawing>
+      </w:r>
+      <w:r>
+        <w:rPr>
+          <w:sz w:val="24"/>
+          <w:szCs w:val="24"/>
+        </w:rPr>
+        <w:t>[</w:t>
+      </w:r>
+      <w:r>
+        <w:rPr>
+          <w:sz w:val="24"/>
+          <w:szCs w:val="24"/>
+        </w:rPr>
+        <w:t>IMP</w:t>
+      </w:r>
+      <w:r>
+        <w:rPr>
+          <w:sz w:val="24"/>
+          <w:szCs w:val="24"/>
+        </w:rPr>
+        <w:t xml:space="preserve">]Learn to draw the diagram </w:t>
+      </w:r>
+    </w:p>
+    <w:p>
+      <w:pPr>
+        <w:rPr>
+          <w:sz w:val="24"/>
+          <w:szCs w:val="24"/>
+        </w:rPr>
+      </w:pPr>
+      <w:r>
+        <w:rPr>
+          <w:sz w:val="24"/>
+          <w:szCs w:val="24"/>
+        </w:rPr>
+        <w:t>[YOUTUBE]</w:t>
+      </w:r>
+      <w:r>
+        <w:t xml:space="preserve"> </w:t>
+      </w:r>
+      <w:r>
+        <w:rPr>
+          <w:sz w:val="24"/>
+          <w:szCs w:val="24"/>
+        </w:rPr>
+        <w:t>https://youtu.be/Whqbwbog0yE</w:t>
       </w:r>
     </w:p>
     <w:p>

</xml_diff>